<commit_message>
Practice6 full implemented and added
</commit_message>
<xml_diff>
--- a/Отчеты/IKBO-33-21-Privezentsev-Praktika5.docx
+++ b/Отчеты/IKBO-33-21-Privezentsev-Praktika5.docx
@@ -440,7 +440,7 @@
           <w:sz w:val="28"/>
           <w:szCs w:val="28"/>
         </w:rPr>
-        <w:t>5</w:t>
+        <w:t>6</w:t>
       </w:r>
     </w:p>
     <w:p>
@@ -929,18 +929,6 @@
         <w:widowControl/>
         <w:spacing w:line="240" w:lineRule="auto"/>
         <w:ind w:firstLine="0"/>
-        <w:rPr>
-          <w:sz w:val="28"/>
-          <w:szCs w:val="28"/>
-        </w:rPr>
-      </w:pPr>
-    </w:p>
-    <w:p>
-      <w:pPr>
-        <w:pStyle w:val="50"/>
-        <w:widowControl/>
-        <w:spacing w:line="240" w:lineRule="auto"/>
-        <w:ind w:firstLine="0"/>
         <w:jc w:val="center"/>
         <w:rPr>
           <w:sz w:val="28"/>
@@ -1027,10 +1015,6 @@
       <w:sdtPr>
         <w:rPr>
           <w:rFonts w:ascii="Consolas" w:eastAsia="Consolas" w:hAnsi="Consolas" w:cs="Consolas"/>
-          <w:color w:val="auto"/>
-          <w:sz w:val="28"/>
-          <w:szCs w:val="28"/>
-          <w:lang w:eastAsia="en-US"/>
         </w:rPr>
         <w:id w:val="-1067259832"/>
         <w:docPartObj>
@@ -1041,21 +1025,10 @@
       <w:sdtEndPr>
         <w:rPr>
           <w:rFonts w:ascii="Times New Roman" w:hAnsi="Times New Roman"/>
-          <w:b/>
-          <w:bCs/>
+          <w:szCs w:val="22"/>
         </w:rPr>
       </w:sdtEndPr>
       <w:sdtContent>
-        <w:p>
-          <w:pPr>
-            <w:pStyle w:val="a7"/>
-            <w:rPr>
-              <w:sz w:val="28"/>
-              <w:szCs w:val="28"/>
-              <w:lang w:val="en-US"/>
-            </w:rPr>
-          </w:pPr>
-        </w:p>
         <w:p>
           <w:pPr>
             <w:pStyle w:val="11"/>
@@ -1080,7 +1053,7 @@
           <w:r>
             <w:fldChar w:fldCharType="separate"/>
           </w:r>
-          <w:hyperlink w:anchor="_Toc133008436" w:history="1">
+          <w:hyperlink w:anchor="_Toc133883475" w:history="1">
             <w:r>
               <w:rPr>
                 <w:rStyle w:val="a8"/>
@@ -1124,7 +1097,7 @@
                 <w:noProof/>
                 <w:webHidden/>
               </w:rPr>
-              <w:instrText xml:space="preserve"> PAGEREF _Toc133008436 \h </w:instrText>
+              <w:instrText xml:space="preserve"> PAGEREF _Toc133883475 \h </w:instrText>
             </w:r>
             <w:r>
               <w:rPr>
@@ -1170,7 +1143,7 @@
               <w:lang w:eastAsia="ru-RU"/>
             </w:rPr>
           </w:pPr>
-          <w:hyperlink w:anchor="_Toc133008437" w:history="1">
+          <w:hyperlink w:anchor="_Toc133883476" w:history="1">
             <w:r>
               <w:rPr>
                 <w:rStyle w:val="a8"/>
@@ -1229,7 +1202,7 @@
                 <w:noProof/>
                 <w:webHidden/>
               </w:rPr>
-              <w:instrText xml:space="preserve"> PAGEREF _Toc133008437 \h </w:instrText>
+              <w:instrText xml:space="preserve"> PAGEREF _Toc133883476 \h </w:instrText>
             </w:r>
             <w:r>
               <w:rPr>
@@ -1275,7 +1248,7 @@
               <w:lang w:eastAsia="ru-RU"/>
             </w:rPr>
           </w:pPr>
-          <w:hyperlink w:anchor="_Toc133008438" w:history="1">
+          <w:hyperlink w:anchor="_Toc133883477" w:history="1">
             <w:r>
               <w:rPr>
                 <w:rStyle w:val="a8"/>
@@ -1319,7 +1292,7 @@
                 <w:noProof/>
                 <w:webHidden/>
               </w:rPr>
-              <w:instrText xml:space="preserve"> PAGEREF _Toc133008438 \h </w:instrText>
+              <w:instrText xml:space="preserve"> PAGEREF _Toc133883477 \h </w:instrText>
             </w:r>
             <w:r>
               <w:rPr>
@@ -1365,7 +1338,7 @@
               <w:lang w:eastAsia="ru-RU"/>
             </w:rPr>
           </w:pPr>
-          <w:hyperlink w:anchor="_Toc133008439" w:history="1">
+          <w:hyperlink w:anchor="_Toc133883478" w:history="1">
             <w:r>
               <w:rPr>
                 <w:rStyle w:val="a8"/>
@@ -1409,7 +1382,7 @@
                 <w:noProof/>
                 <w:webHidden/>
               </w:rPr>
-              <w:instrText xml:space="preserve"> PAGEREF _Toc133008439 \h </w:instrText>
+              <w:instrText xml:space="preserve"> PAGEREF _Toc133883478 \h </w:instrText>
             </w:r>
             <w:r>
               <w:rPr>
@@ -1429,7 +1402,7 @@
                 <w:noProof/>
                 <w:webHidden/>
               </w:rPr>
-              <w:t>6</w:t>
+              <w:t>5</w:t>
             </w:r>
             <w:r>
               <w:rPr>
@@ -1455,7 +1428,7 @@
               <w:lang w:eastAsia="ru-RU"/>
             </w:rPr>
           </w:pPr>
-          <w:hyperlink w:anchor="_Toc133008442" w:history="1">
+          <w:hyperlink w:anchor="_Toc133883481" w:history="1">
             <w:r>
               <w:rPr>
                 <w:rStyle w:val="a8"/>
@@ -1499,7 +1472,7 @@
                 <w:noProof/>
                 <w:webHidden/>
               </w:rPr>
-              <w:instrText xml:space="preserve"> PAGEREF _Toc133008442 \h </w:instrText>
+              <w:instrText xml:space="preserve"> PAGEREF _Toc133883481 \h </w:instrText>
             </w:r>
             <w:r>
               <w:rPr>
@@ -1519,7 +1492,7 @@
                 <w:noProof/>
                 <w:webHidden/>
               </w:rPr>
-              <w:t>6</w:t>
+              <w:t>5</w:t>
             </w:r>
             <w:r>
               <w:rPr>
@@ -1545,7 +1518,7 @@
               <w:lang w:eastAsia="ru-RU"/>
             </w:rPr>
           </w:pPr>
-          <w:hyperlink w:anchor="_Toc133008443" w:history="1">
+          <w:hyperlink w:anchor="_Toc133883482" w:history="1">
             <w:r>
               <w:rPr>
                 <w:rStyle w:val="a8"/>
@@ -1589,7 +1562,7 @@
                 <w:noProof/>
                 <w:webHidden/>
               </w:rPr>
-              <w:instrText xml:space="preserve"> PAGEREF _Toc133008443 \h </w:instrText>
+              <w:instrText xml:space="preserve"> PAGEREF _Toc133883482 \h </w:instrText>
             </w:r>
             <w:r>
               <w:rPr>
@@ -1609,7 +1582,7 @@
                 <w:noProof/>
                 <w:webHidden/>
               </w:rPr>
-              <w:t>6</w:t>
+              <w:t>5</w:t>
             </w:r>
             <w:r>
               <w:rPr>
@@ -1635,7 +1608,7 @@
               <w:lang w:eastAsia="ru-RU"/>
             </w:rPr>
           </w:pPr>
-          <w:hyperlink w:anchor="_Toc133008444" w:history="1">
+          <w:hyperlink w:anchor="_Toc133883483" w:history="1">
             <w:r>
               <w:rPr>
                 <w:rStyle w:val="a8"/>
@@ -1679,7 +1652,7 @@
                 <w:noProof/>
                 <w:webHidden/>
               </w:rPr>
-              <w:instrText xml:space="preserve"> PAGEREF _Toc133008444 \h </w:instrText>
+              <w:instrText xml:space="preserve"> PAGEREF _Toc133883483 \h </w:instrText>
             </w:r>
             <w:r>
               <w:rPr>
@@ -1699,7 +1672,7 @@
                 <w:noProof/>
                 <w:webHidden/>
               </w:rPr>
-              <w:t>8</w:t>
+              <w:t>6</w:t>
             </w:r>
             <w:r>
               <w:rPr>
@@ -1725,7 +1698,7 @@
               <w:lang w:eastAsia="ru-RU"/>
             </w:rPr>
           </w:pPr>
-          <w:hyperlink w:anchor="_Toc133008446" w:history="1">
+          <w:hyperlink w:anchor="_Toc133883485" w:history="1">
             <w:r>
               <w:rPr>
                 <w:rStyle w:val="a8"/>
@@ -1769,7 +1742,7 @@
                 <w:noProof/>
                 <w:webHidden/>
               </w:rPr>
-              <w:instrText xml:space="preserve"> PAGEREF _Toc133008446 \h </w:instrText>
+              <w:instrText xml:space="preserve"> PAGEREF _Toc133883485 \h </w:instrText>
             </w:r>
             <w:r>
               <w:rPr>
@@ -1789,7 +1762,7 @@
                 <w:noProof/>
                 <w:webHidden/>
               </w:rPr>
-              <w:t>8</w:t>
+              <w:t>6</w:t>
             </w:r>
             <w:r>
               <w:rPr>
@@ -1815,7 +1788,7 @@
               <w:lang w:eastAsia="ru-RU"/>
             </w:rPr>
           </w:pPr>
-          <w:hyperlink w:anchor="_Toc133008447" w:history="1">
+          <w:hyperlink w:anchor="_Toc133883486" w:history="1">
             <w:r>
               <w:rPr>
                 <w:rStyle w:val="a8"/>
@@ -1859,7 +1832,7 @@
                 <w:noProof/>
                 <w:webHidden/>
               </w:rPr>
-              <w:instrText xml:space="preserve"> PAGEREF _Toc133008447 \h </w:instrText>
+              <w:instrText xml:space="preserve"> PAGEREF _Toc133883486 \h </w:instrText>
             </w:r>
             <w:r>
               <w:rPr>
@@ -1879,7 +1852,7 @@
                 <w:noProof/>
                 <w:webHidden/>
               </w:rPr>
-              <w:t>8</w:t>
+              <w:t>6</w:t>
             </w:r>
             <w:r>
               <w:rPr>
@@ -1904,7 +1877,7 @@
               <w:lang w:eastAsia="ru-RU"/>
             </w:rPr>
           </w:pPr>
-          <w:hyperlink w:anchor="_Toc133008448" w:history="1">
+          <w:hyperlink w:anchor="_Toc133883487" w:history="1">
             <w:r>
               <w:rPr>
                 <w:rStyle w:val="a8"/>
@@ -1931,7 +1904,7 @@
                 <w:noProof/>
                 <w:webHidden/>
               </w:rPr>
-              <w:instrText xml:space="preserve"> PAGEREF _Toc133008448 \h </w:instrText>
+              <w:instrText xml:space="preserve"> PAGEREF _Toc133883487 \h </w:instrText>
             </w:r>
             <w:r>
               <w:rPr>
@@ -1951,7 +1924,7 @@
                 <w:noProof/>
                 <w:webHidden/>
               </w:rPr>
-              <w:t>10</w:t>
+              <w:t>9</w:t>
             </w:r>
             <w:r>
               <w:rPr>
@@ -1963,18 +1936,7 @@
           </w:hyperlink>
         </w:p>
         <w:p>
-          <w:pPr>
-            <w:widowControl/>
-            <w:rPr>
-              <w:szCs w:val="28"/>
-            </w:rPr>
-          </w:pPr>
           <w:r>
-            <w:rPr>
-              <w:b/>
-              <w:bCs/>
-              <w:szCs w:val="28"/>
-            </w:rPr>
             <w:fldChar w:fldCharType="end"/>
           </w:r>
         </w:p>
@@ -2010,7 +1972,7 @@
         <w:ind w:left="0" w:right="0" w:firstLine="709"/>
         <w:jc w:val="left"/>
       </w:pPr>
-      <w:bookmarkStart w:id="1" w:name="_Toc133008436"/>
+      <w:bookmarkStart w:id="1" w:name="_Toc133883475"/>
       <w:r>
         <w:lastRenderedPageBreak/>
         <w:t>ЗАДАНИЕ 1</w:t>
@@ -2028,7 +1990,7 @@
         <w:spacing w:line="360" w:lineRule="auto"/>
         <w:ind w:left="0" w:firstLine="709"/>
       </w:pPr>
-      <w:bookmarkStart w:id="2" w:name="_Toc133008437"/>
+      <w:bookmarkStart w:id="2" w:name="_Toc133883476"/>
       <w:r>
         <w:t>Условие</w:t>
       </w:r>
@@ -2057,7 +2019,16 @@
         <w:jc w:val="both"/>
       </w:pPr>
       <w:r>
-        <w:t xml:space="preserve">Создать мобильное приложение, состоящее из 3 экранов. Экраны должны быть реализованы с помощью фрагментов. </w:t>
+        <w:t>Добавить в приложение кнопку, отображающую любое уведомление с</w:t>
+      </w:r>
+      <w:r>
+        <w:t xml:space="preserve"> </w:t>
+      </w:r>
+      <w:r>
+        <w:t>текстом</w:t>
+      </w:r>
+      <w:r>
+        <w:t xml:space="preserve">. </w:t>
       </w:r>
     </w:p>
     <w:p>
@@ -2071,7 +2042,7 @@
         <w:spacing w:line="360" w:lineRule="auto"/>
         <w:ind w:left="0" w:firstLine="709"/>
       </w:pPr>
-      <w:bookmarkStart w:id="3" w:name="_Toc133008438"/>
+      <w:bookmarkStart w:id="3" w:name="_Toc133883477"/>
       <w:r>
         <w:t>Решение задания</w:t>
       </w:r>
@@ -2091,122 +2062,46 @@
         <w:jc w:val="both"/>
       </w:pPr>
       <w:r>
-        <w:t xml:space="preserve">Было создано </w:t>
-      </w:r>
-      <w:r>
-        <w:t>мобильное приложение</w:t>
-      </w:r>
-      <w:r>
-        <w:t xml:space="preserve"> с </w:t>
-      </w:r>
-      <w:r>
-        <w:t>использ</w:t>
-      </w:r>
-      <w:r>
-        <w:t>ованием</w:t>
-      </w:r>
-      <w:r>
-        <w:t xml:space="preserve"> фрагмент</w:t>
-      </w:r>
-      <w:r>
-        <w:t>ов</w:t>
-      </w:r>
-      <w:r>
-        <w:t xml:space="preserve"> для реализации трех экранов. Каждый экран содерж</w:t>
-      </w:r>
-      <w:r>
-        <w:t>ит</w:t>
-      </w:r>
-      <w:r>
-        <w:t xml:space="preserve"> кнопку, расположенную в центре экрана. На первом экране отображалось сообщение</w:t>
-      </w:r>
-      <w:r>
-        <w:t xml:space="preserve"> и кнопка перехода на второй. На втором текст сверху, который показывает принадлежность к соответствующему фрагменту. Третий экран пустой</w:t>
-      </w:r>
-      <w:r>
-        <w:t>. Кнопки на каждом экране позволя</w:t>
-      </w:r>
-      <w:r>
-        <w:t>ют</w:t>
-      </w:r>
-      <w:r>
-        <w:t xml:space="preserve"> перемещаться между экранами. Для разработки приложения мы использовали </w:t>
+        <w:t xml:space="preserve">Для решения данной задачи была добавлена кнопка на главный экран приложения, которая создает уведомление при нажатии. Для создания уведомления использовался объект класса </w:t>
       </w:r>
       <w:proofErr w:type="spellStart"/>
       <w:r>
+        <w:t>NotificationCompat.Builder</w:t>
+      </w:r>
+      <w:proofErr w:type="spellEnd"/>
+      <w:r>
+        <w:t xml:space="preserve">, который позволяет настраивать различные параметры уведомления, такие как иконка, заголовок, текст и действия. При создании уведомления был установлен CHANNEL_ID для класса </w:t>
+      </w:r>
+      <w:proofErr w:type="spellStart"/>
+      <w:r>
+        <w:t>NotificationManager</w:t>
+      </w:r>
+      <w:proofErr w:type="spellEnd"/>
+      <w:r>
+        <w:t xml:space="preserve">, чтобы обеспечить совместимость с версиями </w:t>
+      </w:r>
+      <w:proofErr w:type="spellStart"/>
+      <w:r>
         <w:t>Android</w:t>
       </w:r>
       <w:proofErr w:type="spellEnd"/>
       <w:r>
         <w:t xml:space="preserve"> </w:t>
       </w:r>
-      <w:proofErr w:type="spellStart"/>
-      <w:r>
-        <w:t>Studio</w:t>
-      </w:r>
-      <w:proofErr w:type="spellEnd"/>
-      <w:r>
-        <w:t xml:space="preserve">, а в качестве языка программирования - </w:t>
-      </w:r>
-      <w:proofErr w:type="spellStart"/>
-      <w:r>
-        <w:t>Java</w:t>
-      </w:r>
-      <w:proofErr w:type="spellEnd"/>
-      <w:r>
-        <w:t>.</w:t>
-      </w:r>
-      <w:r>
-        <w:t xml:space="preserve"> Полный вид приложения изображен на рисунках</w:t>
-      </w:r>
-      <w:r>
-        <w:t xml:space="preserve"> 1 – 3.</w:t>
+      <w:r>
+        <w:t>7</w:t>
+      </w:r>
+      <w:r>
+        <w:t>.0 и выше. Также был реализован обработчик нажатия на уведомление, который переходит в приложение при клике на уведомлении.</w:t>
+      </w:r>
+      <w:r>
+        <w:t xml:space="preserve"> Вид кнопки и соответствующего уведомления изображены на рисунках 1 и 2.</w:t>
       </w:r>
     </w:p>
     <w:p>
       <w:pPr>
         <w:pStyle w:val="af5"/>
       </w:pPr>
-      <w:r>
-        <w:rPr>
-          <w:noProof/>
-        </w:rPr>
-        <w:drawing>
-          <wp:inline distT="0" distB="0" distL="0" distR="0" wp14:anchorId="50141434" wp14:editId="0E1E5544">
-            <wp:extent cx="2993029" cy="4162349"/>
-            <wp:effectExtent l="0" t="0" r="0" b="0"/>
-            <wp:docPr id="1" name="Рисунок 1"/>
-            <wp:cNvGraphicFramePr>
-              <a:graphicFrameLocks xmlns:a="http://schemas.openxmlformats.org/drawingml/2006/main" noChangeAspect="1"/>
-            </wp:cNvGraphicFramePr>
-            <a:graphic xmlns:a="http://schemas.openxmlformats.org/drawingml/2006/main">
-              <a:graphicData uri="http://schemas.openxmlformats.org/drawingml/2006/picture">
-                <pic:pic xmlns:pic="http://schemas.openxmlformats.org/drawingml/2006/picture">
-                  <pic:nvPicPr>
-                    <pic:cNvPr id="1" name=""/>
-                    <pic:cNvPicPr/>
-                  </pic:nvPicPr>
-                  <pic:blipFill>
-                    <a:blip r:embed="rId10"/>
-                    <a:stretch>
-                      <a:fillRect/>
-                    </a:stretch>
-                  </pic:blipFill>
-                  <pic:spPr>
-                    <a:xfrm>
-                      <a:off x="0" y="0"/>
-                      <a:ext cx="3018636" cy="4197960"/>
-                    </a:xfrm>
-                    <a:prstGeom prst="rect">
-                      <a:avLst/>
-                    </a:prstGeom>
-                  </pic:spPr>
-                </pic:pic>
-              </a:graphicData>
-            </a:graphic>
-          </wp:inline>
-        </w:drawing>
-      </w:r>
     </w:p>
     <w:p>
       <w:pPr>
@@ -2260,6 +2155,9 @@
         <w:pStyle w:val="af5"/>
       </w:pPr>
       <w:r>
+        <w:rPr>
+          <w:noProof/>
+        </w:rPr>
         <w:lastRenderedPageBreak/>
         <w:drawing>
           <wp:inline distT="0" distB="0" distL="0" distR="0" wp14:anchorId="4D9CC3B2" wp14:editId="127B9A2D">
@@ -2277,7 +2175,7 @@
                     <pic:cNvPicPr/>
                   </pic:nvPicPr>
                   <pic:blipFill rotWithShape="1">
-                    <a:blip r:embed="rId11"/>
+                    <a:blip r:embed="rId10"/>
                     <a:srcRect l="51705" t="7040"/>
                     <a:stretch/>
                   </pic:blipFill>
@@ -2334,13 +2232,7 @@
         <w:t xml:space="preserve">– </w:t>
       </w:r>
       <w:r>
-        <w:t>Вид</w:t>
-      </w:r>
-      <w:r>
-        <w:t xml:space="preserve"> второго</w:t>
-      </w:r>
-      <w:r>
-        <w:t xml:space="preserve"> фрагмента</w:t>
+        <w:t>Вид второго фрагмента</w:t>
       </w:r>
     </w:p>
     <w:p>
@@ -2348,6 +2240,9 @@
         <w:pStyle w:val="af5"/>
       </w:pPr>
       <w:r>
+        <w:rPr>
+          <w:noProof/>
+        </w:rPr>
         <w:drawing>
           <wp:inline distT="0" distB="0" distL="0" distR="0" wp14:anchorId="2A3BF60C" wp14:editId="4D8977D1">
             <wp:extent cx="3169260" cy="3951072"/>
@@ -2364,7 +2259,7 @@
                     <pic:cNvPicPr/>
                   </pic:nvPicPr>
                   <pic:blipFill rotWithShape="1">
-                    <a:blip r:embed="rId12"/>
+                    <a:blip r:embed="rId11"/>
                     <a:srcRect l="61484" t="3240"/>
                     <a:stretch/>
                   </pic:blipFill>
@@ -2418,13 +2313,7 @@
         <w:t xml:space="preserve"> – </w:t>
       </w:r>
       <w:r>
-        <w:t>Вид</w:t>
-      </w:r>
-      <w:r>
-        <w:t xml:space="preserve"> третьего</w:t>
-      </w:r>
-      <w:r>
-        <w:t xml:space="preserve"> фрагмента</w:t>
+        <w:t>Вид третьего фрагмента</w:t>
       </w:r>
       <w:r>
         <w:t xml:space="preserve"> </w:t>
@@ -2445,7 +2334,7 @@
         <w:ind w:left="0" w:right="0" w:firstLine="709"/>
         <w:jc w:val="left"/>
       </w:pPr>
-      <w:bookmarkStart w:id="4" w:name="_Toc133008439"/>
+      <w:bookmarkStart w:id="4" w:name="_Toc133883478"/>
       <w:r>
         <w:lastRenderedPageBreak/>
         <w:t>ЗАДАНИЕ 2</w:t>
@@ -2525,9 +2414,11 @@
       <w:bookmarkStart w:id="31" w:name="_Toc132319183"/>
       <w:bookmarkStart w:id="32" w:name="_Toc132993738"/>
       <w:bookmarkStart w:id="33" w:name="_Toc133008440"/>
+      <w:bookmarkStart w:id="34" w:name="_Toc133883479"/>
       <w:bookmarkEnd w:id="31"/>
       <w:bookmarkEnd w:id="32"/>
       <w:bookmarkEnd w:id="33"/>
+      <w:bookmarkEnd w:id="34"/>
     </w:p>
     <w:p>
       <w:pPr>
@@ -2547,12 +2438,14 @@
           <w:szCs w:val="32"/>
         </w:rPr>
       </w:pPr>
-      <w:bookmarkStart w:id="34" w:name="_Toc132319184"/>
-      <w:bookmarkStart w:id="35" w:name="_Toc132993739"/>
-      <w:bookmarkStart w:id="36" w:name="_Toc133008441"/>
-      <w:bookmarkEnd w:id="34"/>
+      <w:bookmarkStart w:id="35" w:name="_Toc132319184"/>
+      <w:bookmarkStart w:id="36" w:name="_Toc132993739"/>
+      <w:bookmarkStart w:id="37" w:name="_Toc133008441"/>
+      <w:bookmarkStart w:id="38" w:name="_Toc133883480"/>
       <w:bookmarkEnd w:id="35"/>
       <w:bookmarkEnd w:id="36"/>
+      <w:bookmarkEnd w:id="37"/>
+      <w:bookmarkEnd w:id="38"/>
     </w:p>
     <w:p>
       <w:pPr>
@@ -2565,11 +2458,11 @@
         <w:spacing w:line="360" w:lineRule="auto"/>
         <w:ind w:left="0" w:firstLine="709"/>
       </w:pPr>
-      <w:bookmarkStart w:id="37" w:name="_Toc133008442"/>
+      <w:bookmarkStart w:id="39" w:name="_Toc133883481"/>
       <w:r>
         <w:t>Условие задания</w:t>
       </w:r>
-      <w:bookmarkEnd w:id="37"/>
+      <w:bookmarkEnd w:id="39"/>
     </w:p>
     <w:p>
       <w:pPr>
@@ -2579,21 +2472,20 @@
         <w:jc w:val="both"/>
       </w:pPr>
       <w:r>
-        <w:t xml:space="preserve">Реализовать переходы между фрагментами с помощью библиотеки </w:t>
-      </w:r>
-      <w:proofErr w:type="spellStart"/>
-      <w:r>
-        <w:t>AndroidX</w:t>
-      </w:r>
-      <w:proofErr w:type="spellEnd"/>
+        <w:t>Создать сервис, который будет реализовывать аппаратное наложение и</w:t>
+      </w:r>
       <w:r>
         <w:t xml:space="preserve"> </w:t>
       </w:r>
-      <w:proofErr w:type="spellStart"/>
-      <w:r>
-        <w:t>Navigation</w:t>
-      </w:r>
-      <w:proofErr w:type="spellEnd"/>
+      <w:r>
+        <w:t>выводить баннер с информацией из приложения и возможностью</w:t>
+      </w:r>
+      <w:r>
+        <w:t xml:space="preserve"> </w:t>
+      </w:r>
+      <w:r>
+        <w:t>перехода в запущенное приложение</w:t>
+      </w:r>
       <w:r>
         <w:t>.</w:t>
       </w:r>
@@ -2609,13 +2501,13 @@
         <w:spacing w:line="360" w:lineRule="auto"/>
         <w:ind w:left="0" w:firstLine="709"/>
       </w:pPr>
-      <w:bookmarkStart w:id="38" w:name="_Hlk132316734"/>
-      <w:bookmarkStart w:id="39" w:name="_Toc133008443"/>
+      <w:bookmarkStart w:id="40" w:name="_Hlk132316734"/>
+      <w:bookmarkStart w:id="41" w:name="_Toc133883482"/>
       <w:r>
         <w:t>Решение задания</w:t>
       </w:r>
-      <w:bookmarkEnd w:id="38"/>
-      <w:bookmarkEnd w:id="39"/>
+      <w:bookmarkEnd w:id="40"/>
+      <w:bookmarkEnd w:id="41"/>
     </w:p>
     <w:p>
       <w:pPr>
@@ -2625,91 +2517,66 @@
         <w:jc w:val="both"/>
       </w:pPr>
       <w:r>
-        <w:t xml:space="preserve">Было создано </w:t>
-      </w:r>
-      <w:r>
-        <w:t>мобильное приложение</w:t>
-      </w:r>
-      <w:r>
-        <w:t>. Было использовано</w:t>
-      </w:r>
-      <w:r>
-        <w:t xml:space="preserve"> три фрагмента</w:t>
-      </w:r>
-      <w:r>
-        <w:t xml:space="preserve">, а также </w:t>
-      </w:r>
-      <w:r>
-        <w:t>реализова</w:t>
-      </w:r>
-      <w:r>
-        <w:t>н</w:t>
-      </w:r>
-      <w:r>
-        <w:t xml:space="preserve"> переход между ними с помощью компонента </w:t>
+        <w:t xml:space="preserve">Для решения данной задачи был создан сервис, который реализует аппаратное наложение и отображает баннер с информацией из приложения. Для этого была создана разметка </w:t>
       </w:r>
       <w:proofErr w:type="spellStart"/>
       <w:r>
-        <w:t>Navigation</w:t>
+        <w:t>banner_layout</w:t>
       </w:r>
       <w:proofErr w:type="spellEnd"/>
       <w:r>
-        <w:t xml:space="preserve"> из библиотеки </w:t>
+        <w:t xml:space="preserve"> с элементами </w:t>
       </w:r>
       <w:proofErr w:type="spellStart"/>
       <w:r>
-        <w:t>AndroidX</w:t>
+        <w:t>TextView</w:t>
       </w:r>
       <w:proofErr w:type="spellEnd"/>
       <w:r>
-        <w:t xml:space="preserve">. Первый фрагмент имеет кнопку, которая осуществляет переход ко второму фрагменту, который, в свою очередь, имеет кнопку, осуществляющую переход к третьему фрагменту. Каждый фрагмент содержит кнопку, расположенную по центру экрана. </w:t>
-      </w:r>
-      <w:r>
-        <w:t>Н</w:t>
-      </w:r>
-      <w:r>
-        <w:t>авигаци</w:t>
-      </w:r>
-      <w:r>
-        <w:t>я была реализована</w:t>
-      </w:r>
-      <w:r>
-        <w:t xml:space="preserve"> с помощью </w:t>
+        <w:t xml:space="preserve"> и </w:t>
       </w:r>
       <w:proofErr w:type="spellStart"/>
       <w:r>
-        <w:t>Navigation</w:t>
+        <w:t>ImageView</w:t>
       </w:r>
       <w:proofErr w:type="spellEnd"/>
       <w:r>
-        <w:t xml:space="preserve"> </w:t>
+        <w:t xml:space="preserve">, которые отображают текст и иконку уведомления. Затем был создан метод </w:t>
       </w:r>
       <w:proofErr w:type="spellStart"/>
       <w:r>
-        <w:t>Graph</w:t>
+        <w:t>showBannerView</w:t>
       </w:r>
       <w:proofErr w:type="spellEnd"/>
       <w:r>
-        <w:t>, что позволило определить переходы между фрагментами и управлять обратным стеком.</w:t>
-      </w:r>
-      <w:r>
-        <w:t xml:space="preserve"> Вид </w:t>
+        <w:t xml:space="preserve">, который вызывает метод </w:t>
       </w:r>
       <w:proofErr w:type="spellStart"/>
       <w:r>
-        <w:t>Navigation</w:t>
+        <w:t>WindowManager.addView</w:t>
       </w:r>
       <w:proofErr w:type="spellEnd"/>
       <w:r>
-        <w:t xml:space="preserve"> </w:t>
+        <w:t xml:space="preserve"> для отображения разметки на экране устройства. Для реализации возможности перехода в запущенное приложение был добавлен обработчик нажатия на баннер, который вызывает метод </w:t>
       </w:r>
       <w:proofErr w:type="spellStart"/>
       <w:r>
-        <w:t>Graph</w:t>
+        <w:t>Intent</w:t>
       </w:r>
       <w:proofErr w:type="spellEnd"/>
       <w:r>
-        <w:t xml:space="preserve"> изображен на рисунке 4.</w:t>
+        <w:t xml:space="preserve"> для запуска </w:t>
+      </w:r>
+      <w:proofErr w:type="spellStart"/>
+      <w:r>
+        <w:t>MainActivity</w:t>
+      </w:r>
+      <w:proofErr w:type="spellEnd"/>
+      <w:r>
+        <w:t xml:space="preserve"> приложения</w:t>
+      </w:r>
+      <w:r>
+        <w:t>.</w:t>
       </w:r>
     </w:p>
     <w:p>
@@ -2717,6 +2584,9 @@
         <w:pStyle w:val="af5"/>
       </w:pPr>
       <w:r>
+        <w:rPr>
+          <w:noProof/>
+        </w:rPr>
         <w:drawing>
           <wp:inline distT="0" distB="0" distL="0" distR="0" wp14:anchorId="461E39D0" wp14:editId="7CED637C">
             <wp:extent cx="5689082" cy="3172570"/>
@@ -2733,7 +2603,7 @@
                     <pic:cNvPicPr/>
                   </pic:nvPicPr>
                   <pic:blipFill>
-                    <a:blip r:embed="rId13"/>
+                    <a:blip r:embed="rId12"/>
                     <a:stretch>
                       <a:fillRect/>
                     </a:stretch>
@@ -2824,91 +2694,15 @@
       <w:pPr>
         <w:pStyle w:val="1"/>
         <w:widowControl/>
-        <w:numPr>
-          <w:ilvl w:val="0"/>
-          <w:numId w:val="30"/>
-        </w:numPr>
         <w:spacing w:before="0" w:line="360" w:lineRule="auto"/>
-        <w:ind w:left="0" w:right="0" w:firstLine="709"/>
-        <w:jc w:val="left"/>
-      </w:pPr>
-      <w:bookmarkStart w:id="40" w:name="_Toc133008444"/>
+        <w:ind w:left="0" w:right="0"/>
+      </w:pPr>
+      <w:bookmarkStart w:id="42" w:name="_Toc133883487"/>
       <w:r>
         <w:lastRenderedPageBreak/>
-        <w:t xml:space="preserve">ЗАДАНИЕ </w:t>
-      </w:r>
-      <w:r>
-        <w:t>3</w:t>
-      </w:r>
-      <w:bookmarkEnd w:id="40"/>
-    </w:p>
-    <w:p>
-      <w:pPr>
-        <w:pStyle w:val="a5"/>
-        <w:widowControl/>
-        <w:numPr>
-          <w:ilvl w:val="0"/>
-          <w:numId w:val="29"/>
-        </w:numPr>
-        <w:spacing w:line="360" w:lineRule="auto"/>
-        <w:outlineLvl w:val="1"/>
-        <w:rPr>
-          <w:b/>
-          <w:bCs/>
-          <w:vanish/>
-          <w:sz w:val="32"/>
-          <w:szCs w:val="32"/>
-        </w:rPr>
-      </w:pPr>
-      <w:bookmarkStart w:id="41" w:name="_Toc130247466"/>
-      <w:bookmarkStart w:id="42" w:name="_Toc130247480"/>
-      <w:bookmarkStart w:id="43" w:name="_Toc130247504"/>
-      <w:bookmarkStart w:id="44" w:name="_Toc130247527"/>
-      <w:bookmarkStart w:id="45" w:name="_Toc130247549"/>
-      <w:bookmarkStart w:id="46" w:name="_Toc130247615"/>
-      <w:bookmarkStart w:id="47" w:name="_Toc130247634"/>
-      <w:bookmarkStart w:id="48" w:name="_Toc130297955"/>
-      <w:bookmarkStart w:id="49" w:name="_Toc130298880"/>
-      <w:bookmarkStart w:id="50" w:name="_Toc130843863"/>
-      <w:bookmarkStart w:id="51" w:name="_Toc130864926"/>
-      <w:bookmarkStart w:id="52" w:name="_Toc130902967"/>
-      <w:bookmarkStart w:id="53" w:name="_Toc132318305"/>
-      <w:bookmarkStart w:id="54" w:name="_Toc132319188"/>
-      <w:bookmarkStart w:id="55" w:name="_Toc132993743"/>
-      <w:bookmarkStart w:id="56" w:name="_Toc133008445"/>
-      <w:bookmarkEnd w:id="41"/>
+        <w:t>ВЫВОД</w:t>
+      </w:r>
       <w:bookmarkEnd w:id="42"/>
-      <w:bookmarkEnd w:id="43"/>
-      <w:bookmarkEnd w:id="44"/>
-      <w:bookmarkEnd w:id="45"/>
-      <w:bookmarkEnd w:id="46"/>
-      <w:bookmarkEnd w:id="47"/>
-      <w:bookmarkEnd w:id="48"/>
-      <w:bookmarkEnd w:id="49"/>
-      <w:bookmarkEnd w:id="50"/>
-      <w:bookmarkEnd w:id="51"/>
-      <w:bookmarkEnd w:id="52"/>
-      <w:bookmarkEnd w:id="53"/>
-      <w:bookmarkEnd w:id="54"/>
-      <w:bookmarkEnd w:id="55"/>
-      <w:bookmarkEnd w:id="56"/>
-    </w:p>
-    <w:p>
-      <w:pPr>
-        <w:pStyle w:val="2"/>
-        <w:widowControl/>
-        <w:numPr>
-          <w:ilvl w:val="1"/>
-          <w:numId w:val="29"/>
-        </w:numPr>
-        <w:spacing w:line="360" w:lineRule="auto"/>
-        <w:ind w:left="0" w:firstLine="709"/>
-      </w:pPr>
-      <w:bookmarkStart w:id="57" w:name="_Toc133008446"/>
-      <w:r>
-        <w:t>Условие задания</w:t>
-      </w:r>
-      <w:bookmarkEnd w:id="57"/>
     </w:p>
     <w:p>
       <w:pPr>
@@ -2918,434 +2712,6 @@
         <w:jc w:val="both"/>
       </w:pPr>
       <w:r>
-        <w:t xml:space="preserve">Реализовать передачу данных между фрагментами. </w:t>
-      </w:r>
-    </w:p>
-    <w:p>
-      <w:pPr>
-        <w:pStyle w:val="2"/>
-        <w:widowControl/>
-        <w:numPr>
-          <w:ilvl w:val="1"/>
-          <w:numId w:val="29"/>
-        </w:numPr>
-        <w:spacing w:line="360" w:lineRule="auto"/>
-        <w:ind w:left="0" w:firstLine="709"/>
-      </w:pPr>
-      <w:bookmarkStart w:id="58" w:name="_Toc133008447"/>
-      <w:r>
-        <w:t>Решение задания</w:t>
-      </w:r>
-      <w:bookmarkEnd w:id="58"/>
-    </w:p>
-    <w:p>
-      <w:pPr>
-        <w:widowControl/>
-        <w:spacing w:line="360" w:lineRule="auto"/>
-        <w:ind w:firstLine="709"/>
-        <w:jc w:val="both"/>
-      </w:pPr>
-      <w:r>
-        <w:t>Для</w:t>
-      </w:r>
-      <w:r>
-        <w:t xml:space="preserve"> того, чтобы </w:t>
-      </w:r>
-      <w:r>
-        <w:t>реализовать передачу данных между фрагментами</w:t>
-      </w:r>
-      <w:r>
-        <w:t>,</w:t>
-      </w:r>
-      <w:r>
-        <w:t xml:space="preserve"> использовал</w:t>
-      </w:r>
-      <w:r>
-        <w:t>ась</w:t>
-      </w:r>
-      <w:r>
-        <w:t xml:space="preserve"> библиотек</w:t>
-      </w:r>
-      <w:r>
-        <w:t>а</w:t>
-      </w:r>
-      <w:r>
-        <w:t xml:space="preserve"> </w:t>
-      </w:r>
-      <w:proofErr w:type="spellStart"/>
-      <w:r>
-        <w:t>AndroidX</w:t>
-      </w:r>
-      <w:proofErr w:type="spellEnd"/>
-      <w:r>
-        <w:t xml:space="preserve"> </w:t>
-      </w:r>
-      <w:proofErr w:type="spellStart"/>
-      <w:r>
-        <w:t>Navigation</w:t>
-      </w:r>
-      <w:proofErr w:type="spellEnd"/>
-      <w:r>
-        <w:t xml:space="preserve"> для навигации между фрагментами и передачи данных с помощью </w:t>
-      </w:r>
-      <w:proofErr w:type="spellStart"/>
-      <w:r>
-        <w:t>Safe</w:t>
-      </w:r>
-      <w:proofErr w:type="spellEnd"/>
-      <w:r>
-        <w:t xml:space="preserve"> </w:t>
-      </w:r>
-      <w:proofErr w:type="spellStart"/>
-      <w:r>
-        <w:t>Args</w:t>
-      </w:r>
-      <w:proofErr w:type="spellEnd"/>
-      <w:r>
-        <w:t xml:space="preserve">. Фрагменты были созданы с помощью XML-разметки и </w:t>
-      </w:r>
-      <w:proofErr w:type="spellStart"/>
-      <w:r>
-        <w:t>Java</w:t>
-      </w:r>
-      <w:proofErr w:type="spellEnd"/>
-      <w:r>
-        <w:t xml:space="preserve">-кода, а макет был разработан с помощью </w:t>
-      </w:r>
-      <w:proofErr w:type="spellStart"/>
-      <w:r>
-        <w:t>FrameLayouts</w:t>
-      </w:r>
-      <w:proofErr w:type="spellEnd"/>
-      <w:r>
-        <w:t xml:space="preserve"> и </w:t>
-      </w:r>
-      <w:proofErr w:type="spellStart"/>
-      <w:r>
-        <w:t>TextViews</w:t>
-      </w:r>
-      <w:proofErr w:type="spellEnd"/>
-      <w:r>
-        <w:t>. Данные передавались с помощью аргументов, которые были определены в навигационном графе и доступны в целевом фрагменте. Это решение позволяет эффективно и организованно передавать данные между фрагментами</w:t>
-      </w:r>
-      <w:r>
-        <w:t>.</w:t>
-      </w:r>
-      <w:r>
-        <w:t xml:space="preserve"> Скриншоты разметки и </w:t>
-      </w:r>
-      <w:proofErr w:type="spellStart"/>
-      <w:r>
-        <w:t>Java</w:t>
-      </w:r>
-      <w:proofErr w:type="spellEnd"/>
-      <w:r>
-        <w:t>-кода</w:t>
-      </w:r>
-      <w:r>
-        <w:t xml:space="preserve"> можно видеть на рисунках </w:t>
-      </w:r>
-      <w:r>
-        <w:t>5 – 8.</w:t>
-      </w:r>
-    </w:p>
-    <w:p>
-      <w:pPr>
-        <w:pStyle w:val="af5"/>
-      </w:pPr>
-      <w:r>
-        <w:drawing>
-          <wp:inline distT="0" distB="0" distL="0" distR="0" wp14:anchorId="1DC640E3" wp14:editId="52B02AB7">
-            <wp:extent cx="5935980" cy="3023870"/>
-            <wp:effectExtent l="0" t="0" r="7620" b="5080"/>
-            <wp:docPr id="4" name="Рисунок 4"/>
-            <wp:cNvGraphicFramePr>
-              <a:graphicFrameLocks xmlns:a="http://schemas.openxmlformats.org/drawingml/2006/main" noChangeAspect="1"/>
-            </wp:cNvGraphicFramePr>
-            <a:graphic xmlns:a="http://schemas.openxmlformats.org/drawingml/2006/main">
-              <a:graphicData uri="http://schemas.openxmlformats.org/drawingml/2006/picture">
-                <pic:pic xmlns:pic="http://schemas.openxmlformats.org/drawingml/2006/picture">
-                  <pic:nvPicPr>
-                    <pic:cNvPr id="1" name=""/>
-                    <pic:cNvPicPr/>
-                  </pic:nvPicPr>
-                  <pic:blipFill>
-                    <a:blip r:embed="rId14"/>
-                    <a:stretch>
-                      <a:fillRect/>
-                    </a:stretch>
-                  </pic:blipFill>
-                  <pic:spPr>
-                    <a:xfrm>
-                      <a:off x="0" y="0"/>
-                      <a:ext cx="5935980" cy="3023870"/>
-                    </a:xfrm>
-                    <a:prstGeom prst="rect">
-                      <a:avLst/>
-                    </a:prstGeom>
-                  </pic:spPr>
-                </pic:pic>
-              </a:graphicData>
-            </a:graphic>
-          </wp:inline>
-        </w:drawing>
-      </w:r>
-    </w:p>
-    <w:p>
-      <w:pPr>
-        <w:pStyle w:val="af5"/>
-      </w:pPr>
-      <w:r>
-        <w:t xml:space="preserve">Рисунок </w:t>
-      </w:r>
-      <w:r>
-        <w:t>5</w:t>
-      </w:r>
-      <w:r>
-        <w:t xml:space="preserve"> </w:t>
-      </w:r>
-      <w:r>
-        <w:t>–</w:t>
-      </w:r>
-      <w:r>
-        <w:t xml:space="preserve"> </w:t>
-      </w:r>
-      <w:r>
-        <w:t>В</w:t>
-      </w:r>
-      <w:r>
-        <w:t xml:space="preserve">ид </w:t>
-      </w:r>
-      <w:r>
-        <w:t>первого</w:t>
-      </w:r>
-      <w:r>
-        <w:t xml:space="preserve"> фрагмента с </w:t>
-      </w:r>
-      <w:r>
-        <w:t>разметкой</w:t>
-      </w:r>
-    </w:p>
-    <w:p>
-      <w:pPr>
-        <w:pStyle w:val="af5"/>
-      </w:pPr>
-      <w:r>
-        <w:lastRenderedPageBreak/>
-        <w:drawing>
-          <wp:inline distT="0" distB="0" distL="0" distR="0" wp14:anchorId="297AC279" wp14:editId="606E7C16">
-            <wp:extent cx="5935980" cy="2983865"/>
-            <wp:effectExtent l="0" t="0" r="7620" b="6985"/>
-            <wp:docPr id="5" name="Рисунок 5"/>
-            <wp:cNvGraphicFramePr>
-              <a:graphicFrameLocks xmlns:a="http://schemas.openxmlformats.org/drawingml/2006/main" noChangeAspect="1"/>
-            </wp:cNvGraphicFramePr>
-            <a:graphic xmlns:a="http://schemas.openxmlformats.org/drawingml/2006/main">
-              <a:graphicData uri="http://schemas.openxmlformats.org/drawingml/2006/picture">
-                <pic:pic xmlns:pic="http://schemas.openxmlformats.org/drawingml/2006/picture">
-                  <pic:nvPicPr>
-                    <pic:cNvPr id="1" name=""/>
-                    <pic:cNvPicPr/>
-                  </pic:nvPicPr>
-                  <pic:blipFill>
-                    <a:blip r:embed="rId15"/>
-                    <a:stretch>
-                      <a:fillRect/>
-                    </a:stretch>
-                  </pic:blipFill>
-                  <pic:spPr>
-                    <a:xfrm>
-                      <a:off x="0" y="0"/>
-                      <a:ext cx="5935980" cy="2983865"/>
-                    </a:xfrm>
-                    <a:prstGeom prst="rect">
-                      <a:avLst/>
-                    </a:prstGeom>
-                  </pic:spPr>
-                </pic:pic>
-              </a:graphicData>
-            </a:graphic>
-          </wp:inline>
-        </w:drawing>
-      </w:r>
-    </w:p>
-    <w:p>
-      <w:pPr>
-        <w:pStyle w:val="af5"/>
-      </w:pPr>
-      <w:r>
-        <w:t xml:space="preserve">Рисунок </w:t>
-      </w:r>
-      <w:r>
-        <w:t>6</w:t>
-      </w:r>
-      <w:r>
-        <w:t xml:space="preserve"> – </w:t>
-      </w:r>
-      <w:r>
-        <w:t>Вид второго фрагмента</w:t>
-      </w:r>
-      <w:r>
-        <w:t xml:space="preserve"> с </w:t>
-      </w:r>
-      <w:r>
-        <w:t>разметкой</w:t>
-      </w:r>
-    </w:p>
-    <w:p>
-      <w:pPr>
-        <w:pStyle w:val="af5"/>
-      </w:pPr>
-      <w:r>
-        <w:drawing>
-          <wp:inline distT="0" distB="0" distL="0" distR="0" wp14:anchorId="40765281" wp14:editId="1E74E5BE">
-            <wp:extent cx="5949062" cy="3430829"/>
-            <wp:effectExtent l="0" t="0" r="0" b="0"/>
-            <wp:docPr id="13" name="Рисунок 13"/>
-            <wp:cNvGraphicFramePr>
-              <a:graphicFrameLocks xmlns:a="http://schemas.openxmlformats.org/drawingml/2006/main" noChangeAspect="1"/>
-            </wp:cNvGraphicFramePr>
-            <a:graphic xmlns:a="http://schemas.openxmlformats.org/drawingml/2006/main">
-              <a:graphicData uri="http://schemas.openxmlformats.org/drawingml/2006/picture">
-                <pic:pic xmlns:pic="http://schemas.openxmlformats.org/drawingml/2006/picture">
-                  <pic:nvPicPr>
-                    <pic:cNvPr id="1" name=""/>
-                    <pic:cNvPicPr/>
-                  </pic:nvPicPr>
-                  <pic:blipFill>
-                    <a:blip r:embed="rId16"/>
-                    <a:stretch>
-                      <a:fillRect/>
-                    </a:stretch>
-                  </pic:blipFill>
-                  <pic:spPr>
-                    <a:xfrm>
-                      <a:off x="0" y="0"/>
-                      <a:ext cx="5969728" cy="3442747"/>
-                    </a:xfrm>
-                    <a:prstGeom prst="rect">
-                      <a:avLst/>
-                    </a:prstGeom>
-                  </pic:spPr>
-                </pic:pic>
-              </a:graphicData>
-            </a:graphic>
-          </wp:inline>
-        </w:drawing>
-      </w:r>
-    </w:p>
-    <w:p>
-      <w:pPr>
-        <w:pStyle w:val="af5"/>
-      </w:pPr>
-      <w:r>
-        <w:t xml:space="preserve">Рисунок 7 </w:t>
-      </w:r>
-      <w:r>
-        <w:softHyphen/>
-      </w:r>
-      <w:r>
-        <w:softHyphen/>
-      </w:r>
-      <w:r>
-        <w:softHyphen/>
-      </w:r>
-      <w:r>
-        <w:softHyphen/>
-      </w:r>
-      <w:r>
-        <w:softHyphen/>
-      </w:r>
-      <w:r>
-        <w:softHyphen/>
-        <w:t>– Код первого фрагмента</w:t>
-      </w:r>
-    </w:p>
-    <w:p>
-      <w:pPr>
-        <w:pStyle w:val="af5"/>
-      </w:pPr>
-      <w:r>
-        <w:lastRenderedPageBreak/>
-        <w:drawing>
-          <wp:inline distT="0" distB="0" distL="0" distR="0" wp14:anchorId="268B30E7" wp14:editId="236F1676">
-            <wp:extent cx="5935980" cy="3791585"/>
-            <wp:effectExtent l="0" t="0" r="7620" b="0"/>
-            <wp:docPr id="14" name="Рисунок 14"/>
-            <wp:cNvGraphicFramePr>
-              <a:graphicFrameLocks xmlns:a="http://schemas.openxmlformats.org/drawingml/2006/main" noChangeAspect="1"/>
-            </wp:cNvGraphicFramePr>
-            <a:graphic xmlns:a="http://schemas.openxmlformats.org/drawingml/2006/main">
-              <a:graphicData uri="http://schemas.openxmlformats.org/drawingml/2006/picture">
-                <pic:pic xmlns:pic="http://schemas.openxmlformats.org/drawingml/2006/picture">
-                  <pic:nvPicPr>
-                    <pic:cNvPr id="1" name=""/>
-                    <pic:cNvPicPr/>
-                  </pic:nvPicPr>
-                  <pic:blipFill>
-                    <a:blip r:embed="rId17"/>
-                    <a:stretch>
-                      <a:fillRect/>
-                    </a:stretch>
-                  </pic:blipFill>
-                  <pic:spPr>
-                    <a:xfrm>
-                      <a:off x="0" y="0"/>
-                      <a:ext cx="5935980" cy="3791585"/>
-                    </a:xfrm>
-                    <a:prstGeom prst="rect">
-                      <a:avLst/>
-                    </a:prstGeom>
-                  </pic:spPr>
-                </pic:pic>
-              </a:graphicData>
-            </a:graphic>
-          </wp:inline>
-        </w:drawing>
-      </w:r>
-    </w:p>
-    <w:p>
-      <w:pPr>
-        <w:pStyle w:val="af5"/>
-      </w:pPr>
-      <w:r>
-        <w:t xml:space="preserve">Рисунок 8 </w:t>
-      </w:r>
-      <w:r>
-        <w:t xml:space="preserve">– Код </w:t>
-      </w:r>
-      <w:r>
-        <w:t xml:space="preserve">второго </w:t>
-      </w:r>
-      <w:r>
-        <w:t>фрагмента</w:t>
-      </w:r>
-      <w:bookmarkStart w:id="59" w:name="_Toc133008448"/>
-      <w:r>
-        <w:br w:type="page"/>
-      </w:r>
-    </w:p>
-    <w:p>
-      <w:pPr>
-        <w:pStyle w:val="1"/>
-        <w:widowControl/>
-        <w:spacing w:before="0" w:line="360" w:lineRule="auto"/>
-        <w:ind w:left="0" w:right="0"/>
-      </w:pPr>
-      <w:r>
-        <w:lastRenderedPageBreak/>
-        <w:t>ВЫВОД</w:t>
-      </w:r>
-      <w:bookmarkEnd w:id="59"/>
-    </w:p>
-    <w:p>
-      <w:pPr>
-        <w:widowControl/>
-        <w:spacing w:line="360" w:lineRule="auto"/>
-        <w:ind w:firstLine="709"/>
-        <w:jc w:val="both"/>
-      </w:pPr>
-      <w:r>
         <w:t xml:space="preserve">В заключение следует отметить, что </w:t>
       </w:r>
       <w:r>
@@ -3396,7 +2762,7 @@
       </w:r>
     </w:p>
     <w:sectPr>
-      <w:footerReference w:type="default" r:id="rId18"/>
+      <w:footerReference w:type="default" r:id="rId13"/>
       <w:pgSz w:w="11900" w:h="16834" w:code="9"/>
       <w:pgMar w:top="1134" w:right="851" w:bottom="1134" w:left="1701" w:header="0" w:footer="1145" w:gutter="0"/>
       <w:cols w:space="720"/>
@@ -7964,7 +7330,6 @@
   <w:style w:type="character" w:default="1" w:styleId="a0">
     <w:name w:val="Default Paragraph Font"/>
     <w:uiPriority w:val="1"/>
-    <w:semiHidden/>
     <w:unhideWhenUsed/>
   </w:style>
   <w:style w:type="table" w:default="1" w:styleId="a1">

</xml_diff>